<commit_message>
Data cleaning from total spent to item
</commit_message>
<xml_diff>
--- a/CP610 Project Deliverable #1.docx
+++ b/CP610 Project Deliverable #1.docx
@@ -266,7 +266,23 @@
           <w:sz w:val="28"/>
           <w:szCs w:val="28"/>
         </w:rPr>
-        <w:t>For each categorical attribute, do the following:</w:t>
+        <w:t xml:space="preserve">For each </w:t>
+      </w:r>
+      <w:r>
+        <w:rPr>
+          <w:b/>
+          <w:bCs/>
+          <w:sz w:val="28"/>
+          <w:szCs w:val="28"/>
+        </w:rPr>
+        <w:t>categorical attribute</w:t>
+      </w:r>
+      <w:r>
+        <w:rPr>
+          <w:sz w:val="28"/>
+          <w:szCs w:val="28"/>
+        </w:rPr>
+        <w:t>, do the following:</w:t>
       </w:r>
     </w:p>
     <w:p>
@@ -286,7 +302,14 @@
           <w:sz w:val="28"/>
           <w:szCs w:val="28"/>
         </w:rPr>
-        <w:t>Encode it using one of the techniques discussed in class. Justify your choice.</w:t>
+        <w:t>Identify the type of Missing Data</w:t>
+      </w:r>
+      <w:r>
+        <w:rPr>
+          <w:sz w:val="28"/>
+          <w:szCs w:val="28"/>
+        </w:rPr>
+        <w:t xml:space="preserve"> (MCAR/MAR/MNAR). Explain your rationale.</w:t>
       </w:r>
     </w:p>
     <w:p>
@@ -306,84 +329,7 @@
           <w:sz w:val="28"/>
           <w:szCs w:val="28"/>
         </w:rPr>
-        <w:t xml:space="preserve">For the </w:t>
-      </w:r>
-      <w:r>
-        <w:rPr>
-          <w:sz w:val="28"/>
-          <w:szCs w:val="28"/>
-        </w:rPr>
-        <w:t>attribute</w:t>
-      </w:r>
-      <w:r>
-        <w:rPr>
-          <w:rFonts w:ascii="Calibri" w:eastAsia="Times New Roman" w:hAnsi="Calibri" w:cs="Calibri"/>
-          <w:color w:val="000000"/>
-          <w:lang w:val="en-CA" w:eastAsia="en-CA"/>
-        </w:rPr>
-        <w:t xml:space="preserve"> </w:t>
-      </w:r>
-      <w:r>
-        <w:rPr>
-          <w:rFonts w:ascii="Calibri" w:eastAsia="Times New Roman" w:hAnsi="Calibri" w:cs="Calibri"/>
-          <w:color w:val="000000"/>
-          <w:lang w:val="en-CA" w:eastAsia="en-CA"/>
-        </w:rPr>
-        <w:t>Customer ID</w:t>
-      </w:r>
-      <w:r>
-        <w:rPr>
-          <w:rFonts w:ascii="Calibri" w:eastAsia="Times New Roman" w:hAnsi="Calibri" w:cs="Calibri"/>
-          <w:color w:val="000000"/>
-          <w:lang w:val="en-CA" w:eastAsia="en-CA"/>
-        </w:rPr>
-        <w:t xml:space="preserve">, </w:t>
-      </w:r>
-      <w:r>
-        <w:rPr>
-          <w:sz w:val="28"/>
-          <w:szCs w:val="28"/>
-        </w:rPr>
-        <w:t xml:space="preserve">use the </w:t>
-      </w:r>
-      <w:r>
-        <w:rPr>
-          <w:i/>
-          <w:iCs/>
-          <w:sz w:val="28"/>
-          <w:szCs w:val="28"/>
-        </w:rPr>
-        <w:t>Target Encoding</w:t>
-      </w:r>
-      <w:r>
-        <w:rPr>
-          <w:sz w:val="28"/>
-          <w:szCs w:val="28"/>
-        </w:rPr>
-        <w:t xml:space="preserve"> method where the target is the</w:t>
-      </w:r>
-      <w:r>
-        <w:rPr>
-          <w:rFonts w:ascii="Calibri" w:eastAsia="Times New Roman" w:hAnsi="Calibri" w:cs="Calibri"/>
-          <w:color w:val="000000"/>
-          <w:lang w:val="en-CA" w:eastAsia="en-CA"/>
-        </w:rPr>
-        <w:t xml:space="preserve"> Total Spent</w:t>
-      </w:r>
-      <w:r>
-        <w:rPr>
-          <w:rFonts w:ascii="Calibri" w:eastAsia="Times New Roman" w:hAnsi="Calibri" w:cs="Calibri"/>
-          <w:color w:val="000000"/>
-          <w:lang w:val="en-CA" w:eastAsia="en-CA"/>
-        </w:rPr>
-        <w:t xml:space="preserve"> </w:t>
-      </w:r>
-      <w:r>
-        <w:rPr>
-          <w:sz w:val="28"/>
-          <w:szCs w:val="28"/>
-        </w:rPr>
-        <w:t>attribute.</w:t>
+        <w:t>Handle missing data. Justify your choice of the method you chose.</w:t>
       </w:r>
     </w:p>
     <w:p>
@@ -403,22 +349,7 @@
           <w:sz w:val="28"/>
           <w:szCs w:val="28"/>
         </w:rPr>
-        <w:t xml:space="preserve">You don’t need to encode the attribute </w:t>
-      </w:r>
-      <w:r>
-        <w:rPr>
-          <w:rFonts w:ascii="Calibri" w:eastAsia="Times New Roman" w:hAnsi="Calibri" w:cs="Calibri"/>
-          <w:color w:val="000000"/>
-          <w:lang w:val="en-CA" w:eastAsia="en-CA"/>
-        </w:rPr>
-        <w:t>Transaction ID</w:t>
-      </w:r>
-      <w:r>
-        <w:rPr>
-          <w:sz w:val="28"/>
-          <w:szCs w:val="28"/>
-        </w:rPr>
-        <w:t xml:space="preserve"> as it is not going to be part of the data analysis going forward.</w:t>
+        <w:t>Encode it using one of the techniques discussed in class. Justify your choice.</w:t>
       </w:r>
     </w:p>
     <w:p>
@@ -438,6 +369,138 @@
           <w:sz w:val="28"/>
           <w:szCs w:val="28"/>
         </w:rPr>
+        <w:t xml:space="preserve">For the </w:t>
+      </w:r>
+      <w:r>
+        <w:rPr>
+          <w:sz w:val="28"/>
+          <w:szCs w:val="28"/>
+        </w:rPr>
+        <w:t>attribute</w:t>
+      </w:r>
+      <w:r>
+        <w:rPr>
+          <w:rFonts w:ascii="Calibri" w:eastAsia="Times New Roman" w:hAnsi="Calibri" w:cs="Calibri"/>
+          <w:color w:val="000000"/>
+          <w:lang w:val="en-CA" w:eastAsia="en-CA"/>
+        </w:rPr>
+        <w:t xml:space="preserve"> </w:t>
+      </w:r>
+      <w:r>
+        <w:rPr>
+          <w:rFonts w:ascii="Calibri" w:eastAsia="Times New Roman" w:hAnsi="Calibri" w:cs="Calibri"/>
+          <w:color w:val="000000"/>
+          <w:lang w:val="en-CA" w:eastAsia="en-CA"/>
+        </w:rPr>
+        <w:t>Customer ID</w:t>
+      </w:r>
+      <w:r>
+        <w:rPr>
+          <w:rFonts w:ascii="Calibri" w:eastAsia="Times New Roman" w:hAnsi="Calibri" w:cs="Calibri"/>
+          <w:color w:val="000000"/>
+          <w:lang w:val="en-CA" w:eastAsia="en-CA"/>
+        </w:rPr>
+        <w:t xml:space="preserve">, </w:t>
+      </w:r>
+      <w:r>
+        <w:rPr>
+          <w:sz w:val="28"/>
+          <w:szCs w:val="28"/>
+        </w:rPr>
+        <w:t xml:space="preserve">use the </w:t>
+      </w:r>
+      <w:r>
+        <w:rPr>
+          <w:i/>
+          <w:iCs/>
+          <w:sz w:val="28"/>
+          <w:szCs w:val="28"/>
+        </w:rPr>
+        <w:t>Target Encoding</w:t>
+      </w:r>
+      <w:r>
+        <w:rPr>
+          <w:sz w:val="28"/>
+          <w:szCs w:val="28"/>
+        </w:rPr>
+        <w:t xml:space="preserve"> method where the target is the</w:t>
+      </w:r>
+      <w:r>
+        <w:rPr>
+          <w:rFonts w:ascii="Calibri" w:eastAsia="Times New Roman" w:hAnsi="Calibri" w:cs="Calibri"/>
+          <w:color w:val="000000"/>
+          <w:lang w:val="en-CA" w:eastAsia="en-CA"/>
+        </w:rPr>
+        <w:t xml:space="preserve"> Total Spent</w:t>
+      </w:r>
+      <w:r>
+        <w:rPr>
+          <w:rFonts w:ascii="Calibri" w:eastAsia="Times New Roman" w:hAnsi="Calibri" w:cs="Calibri"/>
+          <w:color w:val="000000"/>
+          <w:lang w:val="en-CA" w:eastAsia="en-CA"/>
+        </w:rPr>
+        <w:t xml:space="preserve"> </w:t>
+      </w:r>
+      <w:r>
+        <w:rPr>
+          <w:sz w:val="28"/>
+          <w:szCs w:val="28"/>
+        </w:rPr>
+        <w:t>attribute.</w:t>
+      </w:r>
+    </w:p>
+    <w:p>
+      <w:pPr>
+        <w:pStyle w:val="ListParagraph"/>
+        <w:numPr>
+          <w:ilvl w:val="1"/>
+          <w:numId w:val="4"/>
+        </w:numPr>
+        <w:rPr>
+          <w:sz w:val="28"/>
+          <w:szCs w:val="28"/>
+        </w:rPr>
+      </w:pPr>
+      <w:r>
+        <w:rPr>
+          <w:sz w:val="28"/>
+          <w:szCs w:val="28"/>
+        </w:rPr>
+        <w:t xml:space="preserve">You don’t need to encode the attribute </w:t>
+      </w:r>
+      <w:r>
+        <w:rPr>
+          <w:rFonts w:ascii="Calibri" w:eastAsia="Times New Roman" w:hAnsi="Calibri" w:cs="Calibri"/>
+          <w:color w:val="000000"/>
+          <w:lang w:val="en-CA" w:eastAsia="en-CA"/>
+        </w:rPr>
+        <w:t>Transaction ID</w:t>
+      </w:r>
+      <w:r>
+        <w:rPr>
+          <w:sz w:val="28"/>
+          <w:szCs w:val="28"/>
+        </w:rPr>
+        <w:t xml:space="preserve"> as it is not going to be part of the data analysis going forward.</w:t>
+      </w:r>
+    </w:p>
+    <w:p>
+      <w:pPr>
+        <w:pStyle w:val="ListParagraph"/>
+        <w:numPr>
+          <w:ilvl w:val="1"/>
+          <w:numId w:val="4"/>
+        </w:numPr>
+        <w:rPr>
+          <w:sz w:val="28"/>
+          <w:szCs w:val="28"/>
+        </w:rPr>
+      </w:pPr>
+      <w:r>
+        <w:rPr>
+          <w:sz w:val="28"/>
+          <w:szCs w:val="28"/>
+        </w:rPr>
         <w:t xml:space="preserve">After encoding the categorical features, perform the tasks shown </w:t>
       </w:r>
       <w:r>
@@ -493,14 +556,32 @@
           <w:sz w:val="28"/>
           <w:szCs w:val="28"/>
         </w:rPr>
-        <w:t xml:space="preserve"> numerical</w:t>
-      </w:r>
-      <w:r>
-        <w:rPr>
-          <w:sz w:val="28"/>
-          <w:szCs w:val="28"/>
-        </w:rPr>
-        <w:t xml:space="preserve"> attribute, do the following</w:t>
+        <w:t xml:space="preserve"> </w:t>
+      </w:r>
+      <w:r>
+        <w:rPr>
+          <w:b/>
+          <w:bCs/>
+          <w:sz w:val="28"/>
+          <w:szCs w:val="28"/>
+        </w:rPr>
+        <w:t>numerical</w:t>
+      </w:r>
+      <w:r>
+        <w:rPr>
+          <w:b/>
+          <w:bCs/>
+          <w:sz w:val="28"/>
+          <w:szCs w:val="28"/>
+        </w:rPr>
+        <w:t xml:space="preserve"> attribute</w:t>
+      </w:r>
+      <w:r>
+        <w:rPr>
+          <w:sz w:val="28"/>
+          <w:szCs w:val="28"/>
+        </w:rPr>
+        <w:t>, do the following</w:t>
       </w:r>
       <w:r>
         <w:rPr>
@@ -814,6 +895,7 @@
           <w:sz w:val="28"/>
           <w:szCs w:val="28"/>
         </w:rPr>
+        <w:lastRenderedPageBreak/>
         <w:t xml:space="preserve">Create a data file that reflects how the data looks After each scaling task. The file name should reflect the task the file is the result of (e.g., </w:t>
       </w:r>
       <w:r>
@@ -863,7 +945,6 @@
           <w:szCs w:val="28"/>
           <w:u w:val="single"/>
         </w:rPr>
-        <w:lastRenderedPageBreak/>
         <w:t>What to deliver:</w:t>
       </w:r>
     </w:p>

</xml_diff>